<commit_message>
ajout de projets -22-07-2025
</commit_message>
<xml_diff>
--- a/Pratique d'enquete/Formulation_sujet_recherche.docx
+++ b/Pratique d'enquete/Formulation_sujet_recherche.docx
@@ -413,59 +413,6 @@
           <w14:ligatures w14:val="none"/>
         </w:rPr>
         <w:t>Objectifs de l’enquête</w:t>
-      </w:r>
-    </w:p>
-    <w:p>
-      <w:pPr>
-        <w:pStyle w:val="Paragraphedeliste"/>
-        <w:numPr>
-          <w:ilvl w:val="0"/>
-          <w:numId w:val="21"/>
-        </w:numPr>
-        <w:spacing w:before="100" w:beforeAutospacing="1" w:after="100" w:afterAutospacing="1" w:line="240" w:lineRule="auto"/>
-        <w:rPr>
-          <w:rFonts w:ascii="Times New Roman" w:eastAsia="Times New Roman" w:hAnsi="Times New Roman" w:cs="Times New Roman"/>
-          <w:kern w:val="0"/>
-          <w:sz w:val="28"/>
-          <w:szCs w:val="28"/>
-          <w:highlight w:val="yellow"/>
-          <w14:ligatures w14:val="none"/>
-        </w:rPr>
-      </w:pPr>
-      <w:r>
-        <w:rPr>
-          <w:rFonts w:ascii="Times New Roman" w:eastAsia="Times New Roman" w:hAnsi="Times New Roman" w:cs="Times New Roman"/>
-          <w:kern w:val="0"/>
-          <w:sz w:val="28"/>
-          <w:szCs w:val="28"/>
-          <w:highlight w:val="yellow"/>
-          <w14:ligatures w14:val="none"/>
-        </w:rPr>
-        <w:t xml:space="preserve">Recueillir des données sur les caractéristiques sociales des </w:t>
-      </w:r>
-      <w:proofErr w:type="spellStart"/>
-      <w:r>
-        <w:rPr>
-          <w:rFonts w:ascii="Times New Roman" w:eastAsia="Times New Roman" w:hAnsi="Times New Roman" w:cs="Times New Roman"/>
-          <w:kern w:val="0"/>
-          <w:sz w:val="28"/>
-          <w:szCs w:val="28"/>
-          <w:highlight w:val="yellow"/>
-          <w14:ligatures w14:val="none"/>
-        </w:rPr>
-        <w:t>etudiznts</w:t>
-      </w:r>
-      <w:proofErr w:type="spellEnd"/>
-      <w:r>
-        <w:rPr>
-          <w:rFonts w:ascii="Times New Roman" w:eastAsia="Times New Roman" w:hAnsi="Times New Roman" w:cs="Times New Roman"/>
-          <w:kern w:val="0"/>
-          <w:sz w:val="28"/>
-          <w:szCs w:val="28"/>
-          <w:highlight w:val="yellow"/>
-          <w14:ligatures w14:val="none"/>
-        </w:rPr>
-        <w:t xml:space="preserve"> pour améliorer l’offre et les services du RU </w:t>
       </w:r>
     </w:p>
     <w:p>
@@ -1438,7 +1385,6 @@
                 <w:lang w:val="en-US"/>
               </w:rPr>
             </w:pPr>
-            <w:proofErr w:type="spellStart"/>
             <w:r>
               <w:rPr>
                 <w:rFonts w:ascii="Times New Roman" w:hAnsi="Times New Roman" w:cs="Times New Roman"/>
@@ -1451,7 +1397,6 @@
               </w:rPr>
               <w:t>libellé</w:t>
             </w:r>
-            <w:proofErr w:type="spellEnd"/>
           </w:p>
         </w:tc>
         <w:tc>
@@ -1470,7 +1415,6 @@
                 <w:lang w:val="en-US"/>
               </w:rPr>
             </w:pPr>
-            <w:proofErr w:type="spellStart"/>
             <w:r>
               <w:rPr>
                 <w:rFonts w:ascii="Times New Roman" w:hAnsi="Times New Roman" w:cs="Times New Roman"/>
@@ -1483,7 +1427,6 @@
               </w:rPr>
               <w:t>Modalité</w:t>
             </w:r>
-            <w:proofErr w:type="spellEnd"/>
           </w:p>
         </w:tc>
         <w:tc>
@@ -1502,7 +1445,6 @@
                 <w:lang w:val="en-US"/>
               </w:rPr>
             </w:pPr>
-            <w:proofErr w:type="spellStart"/>
             <w:r>
               <w:rPr>
                 <w:rFonts w:ascii="Times New Roman" w:hAnsi="Times New Roman" w:cs="Times New Roman"/>
@@ -1515,7 +1457,6 @@
               </w:rPr>
               <w:t>commentaires</w:t>
             </w:r>
-            <w:proofErr w:type="spellEnd"/>
           </w:p>
         </w:tc>
       </w:tr>
@@ -1621,7 +1562,6 @@
                 <w:lang w:val="en-US"/>
               </w:rPr>
             </w:pPr>
-            <w:proofErr w:type="spellStart"/>
             <w:r>
               <w:rPr>
                 <w:rFonts w:ascii="Times New Roman" w:hAnsi="Times New Roman" w:cs="Times New Roman"/>
@@ -1634,7 +1574,6 @@
               </w:rPr>
               <w:t>Calculé</w:t>
             </w:r>
-            <w:proofErr w:type="spellEnd"/>
           </w:p>
         </w:tc>
       </w:tr>
@@ -2350,39 +2289,8 @@
                 <w:szCs w:val="28"/>
                 <w:lang w:val="en-US"/>
               </w:rPr>
-              <w:t xml:space="preserve">Si Non, </w:t>
-            </w:r>
-            <w:proofErr w:type="spellStart"/>
-            <w:r>
-              <w:rPr>
-                <w:rFonts w:ascii="Times New Roman" w:hAnsi="Times New Roman" w:cs="Times New Roman"/>
-                <w:sz w:val="28"/>
-                <w:szCs w:val="28"/>
-                <w:lang w:val="en-US"/>
-              </w:rPr>
-              <w:t>arrêter</w:t>
-            </w:r>
-            <w:proofErr w:type="spellEnd"/>
-            <w:r>
-              <w:rPr>
-                <w:rFonts w:ascii="Times New Roman" w:hAnsi="Times New Roman" w:cs="Times New Roman"/>
-                <w:sz w:val="28"/>
-                <w:szCs w:val="28"/>
-                <w:lang w:val="en-US"/>
-              </w:rPr>
-              <w:t xml:space="preserve"> </w:t>
-            </w:r>
-            <w:proofErr w:type="spellStart"/>
-            <w:r>
-              <w:rPr>
-                <w:rFonts w:ascii="Times New Roman" w:hAnsi="Times New Roman" w:cs="Times New Roman"/>
-                <w:sz w:val="28"/>
-                <w:szCs w:val="28"/>
-                <w:lang w:val="en-US"/>
-              </w:rPr>
-              <w:t>l’enquête</w:t>
-            </w:r>
-            <w:proofErr w:type="spellEnd"/>
+              <w:t>Si Non, arrêter l’enquête</w:t>
+            </w:r>
           </w:p>
         </w:tc>
       </w:tr>
@@ -2448,33 +2356,7 @@
           <w:szCs w:val="28"/>
           <w:lang w:val="en-US"/>
         </w:rPr>
-        <w:t xml:space="preserve">SECTION </w:t>
-      </w:r>
-      <w:proofErr w:type="gramStart"/>
-      <w:r>
-        <w:rPr>
-          <w:rFonts w:ascii="Times New Roman" w:hAnsi="Times New Roman" w:cs="Times New Roman"/>
-          <w:b/>
-          <w:bCs/>
-          <w:color w:val="4472C4" w:themeColor="accent1"/>
-          <w:sz w:val="28"/>
-          <w:szCs w:val="28"/>
-          <w:lang w:val="en-US"/>
-        </w:rPr>
-        <w:t>1 :</w:t>
-      </w:r>
-      <w:proofErr w:type="gramEnd"/>
-      <w:r>
-        <w:rPr>
-          <w:rFonts w:ascii="Times New Roman" w:hAnsi="Times New Roman" w:cs="Times New Roman"/>
-          <w:b/>
-          <w:bCs/>
-          <w:color w:val="4472C4" w:themeColor="accent1"/>
-          <w:sz w:val="28"/>
-          <w:szCs w:val="28"/>
-          <w:lang w:val="en-US"/>
-        </w:rPr>
-        <w:t xml:space="preserve"> CARACTÉRISTIQUES DES ÉTUDIANTS</w:t>
+        <w:t>SECTION 1 : CARACTÉRISTIQUES DES ÉTUDIANTS</w:t>
       </w:r>
     </w:p>
     <w:tbl>
@@ -2543,7 +2425,6 @@
                 <w:lang w:val="en-US"/>
               </w:rPr>
             </w:pPr>
-            <w:proofErr w:type="spellStart"/>
             <w:r>
               <w:rPr>
                 <w:rFonts w:ascii="Times New Roman" w:hAnsi="Times New Roman" w:cs="Times New Roman"/>
@@ -2553,7 +2434,6 @@
               </w:rPr>
               <w:t>Libellé</w:t>
             </w:r>
-            <w:proofErr w:type="spellEnd"/>
           </w:p>
         </w:tc>
         <w:tc>
@@ -2577,7 +2457,6 @@
                 <w:lang w:val="en-US"/>
               </w:rPr>
             </w:pPr>
-            <w:proofErr w:type="spellStart"/>
             <w:r>
               <w:rPr>
                 <w:rFonts w:ascii="Times New Roman" w:hAnsi="Times New Roman" w:cs="Times New Roman"/>
@@ -2587,7 +2466,6 @@
               </w:rPr>
               <w:t>Modalités</w:t>
             </w:r>
-            <w:proofErr w:type="spellEnd"/>
           </w:p>
         </w:tc>
         <w:tc>
@@ -2611,7 +2489,6 @@
                 <w:lang w:val="en-US"/>
               </w:rPr>
             </w:pPr>
-            <w:proofErr w:type="spellStart"/>
             <w:r>
               <w:rPr>
                 <w:rFonts w:ascii="Times New Roman" w:hAnsi="Times New Roman" w:cs="Times New Roman"/>
@@ -2621,7 +2498,6 @@
               </w:rPr>
               <w:t>Commentaires</w:t>
             </w:r>
-            <w:proofErr w:type="spellEnd"/>
           </w:p>
         </w:tc>
       </w:tr>
@@ -2686,67 +2562,7 @@
                 <w:szCs w:val="28"/>
                 <w:lang w:val="en-US"/>
               </w:rPr>
-              <w:t xml:space="preserve">Quel </w:t>
-            </w:r>
-            <w:proofErr w:type="spellStart"/>
-            <w:r>
-              <w:rPr>
-                <w:rFonts w:ascii="Times New Roman" w:hAnsi="Times New Roman" w:cs="Times New Roman"/>
-                <w:sz w:val="28"/>
-                <w:szCs w:val="28"/>
-                <w:lang w:val="en-US"/>
-              </w:rPr>
-              <w:t>est</w:t>
-            </w:r>
-            <w:proofErr w:type="spellEnd"/>
-            <w:r>
-              <w:rPr>
-                <w:rFonts w:ascii="Times New Roman" w:hAnsi="Times New Roman" w:cs="Times New Roman"/>
-                <w:sz w:val="28"/>
-                <w:szCs w:val="28"/>
-                <w:lang w:val="en-US"/>
-              </w:rPr>
-              <w:t xml:space="preserve"> </w:t>
-            </w:r>
-            <w:proofErr w:type="spellStart"/>
-            <w:r>
-              <w:rPr>
-                <w:rFonts w:ascii="Times New Roman" w:hAnsi="Times New Roman" w:cs="Times New Roman"/>
-                <w:sz w:val="28"/>
-                <w:szCs w:val="28"/>
-                <w:lang w:val="en-US"/>
-              </w:rPr>
-              <w:t>votre</w:t>
-            </w:r>
-            <w:proofErr w:type="spellEnd"/>
-            <w:r>
-              <w:rPr>
-                <w:rFonts w:ascii="Times New Roman" w:hAnsi="Times New Roman" w:cs="Times New Roman"/>
-                <w:sz w:val="28"/>
-                <w:szCs w:val="28"/>
-                <w:lang w:val="en-US"/>
-              </w:rPr>
-              <w:t xml:space="preserve"> </w:t>
-            </w:r>
-            <w:proofErr w:type="spellStart"/>
-            <w:r>
-              <w:rPr>
-                <w:rFonts w:ascii="Times New Roman" w:hAnsi="Times New Roman" w:cs="Times New Roman"/>
-                <w:sz w:val="28"/>
-                <w:szCs w:val="28"/>
-                <w:lang w:val="en-US"/>
-              </w:rPr>
-              <w:t>sexe</w:t>
-            </w:r>
-            <w:proofErr w:type="spellEnd"/>
-            <w:r>
-              <w:rPr>
-                <w:rFonts w:ascii="Times New Roman" w:hAnsi="Times New Roman" w:cs="Times New Roman"/>
-                <w:sz w:val="28"/>
-                <w:szCs w:val="28"/>
-                <w:lang w:val="en-US"/>
-              </w:rPr>
-              <w:t>?</w:t>
+              <w:t>Quel est votre sexe?</w:t>
             </w:r>
           </w:p>
         </w:tc>
@@ -2775,7 +2591,6 @@
                 <w:lang w:val="en-US"/>
               </w:rPr>
             </w:pPr>
-            <w:proofErr w:type="spellStart"/>
             <w:r>
               <w:rPr>
                 <w:rFonts w:ascii="Times New Roman" w:hAnsi="Times New Roman" w:cs="Times New Roman"/>
@@ -2785,7 +2600,6 @@
               </w:rPr>
               <w:t>Masculin</w:t>
             </w:r>
-            <w:proofErr w:type="spellEnd"/>
           </w:p>
           <w:p>
             <w:pPr>
@@ -2801,7 +2615,6 @@
                 <w:lang w:val="en-US"/>
               </w:rPr>
             </w:pPr>
-            <w:proofErr w:type="spellStart"/>
             <w:r>
               <w:rPr>
                 <w:rFonts w:ascii="Times New Roman" w:hAnsi="Times New Roman" w:cs="Times New Roman"/>
@@ -2811,7 +2624,6 @@
               </w:rPr>
               <w:t>Féminin</w:t>
             </w:r>
-            <w:proofErr w:type="spellEnd"/>
           </w:p>
         </w:tc>
         <w:tc>
@@ -2898,67 +2710,7 @@
                 <w:szCs w:val="28"/>
                 <w:lang w:val="en-US"/>
               </w:rPr>
-              <w:t xml:space="preserve">Quel </w:t>
-            </w:r>
-            <w:proofErr w:type="spellStart"/>
-            <w:r>
-              <w:rPr>
-                <w:rFonts w:ascii="Times New Roman" w:hAnsi="Times New Roman" w:cs="Times New Roman"/>
-                <w:sz w:val="28"/>
-                <w:szCs w:val="28"/>
-                <w:lang w:val="en-US"/>
-              </w:rPr>
-              <w:t>est</w:t>
-            </w:r>
-            <w:proofErr w:type="spellEnd"/>
-            <w:r>
-              <w:rPr>
-                <w:rFonts w:ascii="Times New Roman" w:hAnsi="Times New Roman" w:cs="Times New Roman"/>
-                <w:sz w:val="28"/>
-                <w:szCs w:val="28"/>
-                <w:lang w:val="en-US"/>
-              </w:rPr>
-              <w:t xml:space="preserve"> </w:t>
-            </w:r>
-            <w:proofErr w:type="spellStart"/>
-            <w:r>
-              <w:rPr>
-                <w:rFonts w:ascii="Times New Roman" w:hAnsi="Times New Roman" w:cs="Times New Roman"/>
-                <w:sz w:val="28"/>
-                <w:szCs w:val="28"/>
-                <w:lang w:val="en-US"/>
-              </w:rPr>
-              <w:t>votre</w:t>
-            </w:r>
-            <w:proofErr w:type="spellEnd"/>
-            <w:r>
-              <w:rPr>
-                <w:rFonts w:ascii="Times New Roman" w:hAnsi="Times New Roman" w:cs="Times New Roman"/>
-                <w:sz w:val="28"/>
-                <w:szCs w:val="28"/>
-                <w:lang w:val="en-US"/>
-              </w:rPr>
-              <w:t xml:space="preserve"> </w:t>
-            </w:r>
-            <w:proofErr w:type="spellStart"/>
-            <w:r>
-              <w:rPr>
-                <w:rFonts w:ascii="Times New Roman" w:hAnsi="Times New Roman" w:cs="Times New Roman"/>
-                <w:sz w:val="28"/>
-                <w:szCs w:val="28"/>
-                <w:lang w:val="en-US"/>
-              </w:rPr>
-              <w:t>âge</w:t>
-            </w:r>
-            <w:proofErr w:type="spellEnd"/>
-            <w:r>
-              <w:rPr>
-                <w:rFonts w:ascii="Times New Roman" w:hAnsi="Times New Roman" w:cs="Times New Roman"/>
-                <w:sz w:val="28"/>
-                <w:szCs w:val="28"/>
-                <w:lang w:val="en-US"/>
-              </w:rPr>
-              <w:t>?</w:t>
+              <w:t>Quel est votre âge?</w:t>
             </w:r>
           </w:p>
           <w:p>
@@ -3003,65 +2755,14 @@
                 <w:lang w:val="en-US"/>
               </w:rPr>
             </w:pPr>
-            <w:proofErr w:type="spellStart"/>
-            <w:r>
-              <w:rPr>
-                <w:rFonts w:ascii="Times New Roman" w:hAnsi="Times New Roman" w:cs="Times New Roman"/>
-                <w:sz w:val="28"/>
-                <w:szCs w:val="28"/>
-                <w:lang w:val="en-US"/>
-              </w:rPr>
-              <w:t>Âge</w:t>
-            </w:r>
-            <w:proofErr w:type="spellEnd"/>
-            <w:r>
-              <w:rPr>
-                <w:rFonts w:ascii="Times New Roman" w:hAnsi="Times New Roman" w:cs="Times New Roman"/>
-                <w:sz w:val="28"/>
-                <w:szCs w:val="28"/>
-                <w:lang w:val="en-US"/>
-              </w:rPr>
-              <w:t xml:space="preserve"> </w:t>
-            </w:r>
-            <w:proofErr w:type="spellStart"/>
-            <w:r>
-              <w:rPr>
-                <w:rFonts w:ascii="Times New Roman" w:hAnsi="Times New Roman" w:cs="Times New Roman"/>
-                <w:sz w:val="28"/>
-                <w:szCs w:val="28"/>
-                <w:lang w:val="en-US"/>
-              </w:rPr>
-              <w:t>en</w:t>
-            </w:r>
-            <w:proofErr w:type="spellEnd"/>
-            <w:r>
-              <w:rPr>
-                <w:rFonts w:ascii="Times New Roman" w:hAnsi="Times New Roman" w:cs="Times New Roman"/>
-                <w:sz w:val="28"/>
-                <w:szCs w:val="28"/>
-                <w:lang w:val="en-US"/>
-              </w:rPr>
-              <w:t xml:space="preserve"> </w:t>
-            </w:r>
-            <w:proofErr w:type="spellStart"/>
-            <w:r>
-              <w:rPr>
-                <w:rFonts w:ascii="Times New Roman" w:hAnsi="Times New Roman" w:cs="Times New Roman"/>
-                <w:sz w:val="28"/>
-                <w:szCs w:val="28"/>
-                <w:lang w:val="en-US"/>
-              </w:rPr>
-              <w:t>années</w:t>
-            </w:r>
-            <w:proofErr w:type="spellEnd"/>
-            <w:r>
-              <w:rPr>
-                <w:rFonts w:ascii="Times New Roman" w:hAnsi="Times New Roman" w:cs="Times New Roman"/>
-                <w:sz w:val="28"/>
-                <w:szCs w:val="28"/>
-                <w:lang w:val="en-US"/>
-              </w:rPr>
-              <w:t xml:space="preserve">: </w:t>
+            <w:r>
+              <w:rPr>
+                <w:rFonts w:ascii="Times New Roman" w:hAnsi="Times New Roman" w:cs="Times New Roman"/>
+                <w:sz w:val="28"/>
+                <w:szCs w:val="28"/>
+                <w:lang w:val="en-US"/>
+              </w:rPr>
+              <w:t xml:space="preserve">Âge en années: </w:t>
             </w:r>
           </w:p>
         </w:tc>
@@ -3286,33 +2987,15 @@
                 <w:sz w:val="28"/>
                 <w:szCs w:val="28"/>
               </w:rPr>
-              <w:t xml:space="preserve">De </w:t>
-            </w:r>
-            <w:proofErr w:type="gramStart"/>
-            <w:r>
-              <w:rPr>
-                <w:rFonts w:ascii="Times New Roman" w:hAnsi="Times New Roman" w:cs="Times New Roman"/>
-                <w:sz w:val="28"/>
-                <w:szCs w:val="28"/>
-              </w:rPr>
-              <w:t xml:space="preserve">quelle </w:t>
-            </w:r>
-            <w:r>
-              <w:rPr>
-                <w:rFonts w:ascii="Times New Roman" w:hAnsi="Times New Roman" w:cs="Times New Roman"/>
-                <w:sz w:val="28"/>
-                <w:szCs w:val="28"/>
-              </w:rPr>
-              <w:t>type</w:t>
-            </w:r>
-            <w:proofErr w:type="gramEnd"/>
-            <w:r>
-              <w:rPr>
-                <w:rFonts w:ascii="Times New Roman" w:hAnsi="Times New Roman" w:cs="Times New Roman"/>
-                <w:sz w:val="28"/>
-                <w:szCs w:val="28"/>
-              </w:rPr>
-              <w:t xml:space="preserve"> d’</w:t>
+              <w:t xml:space="preserve">De quelle </w:t>
+            </w:r>
+            <w:r>
+              <w:rPr>
+                <w:rFonts w:ascii="Times New Roman" w:hAnsi="Times New Roman" w:cs="Times New Roman"/>
+                <w:sz w:val="28"/>
+                <w:szCs w:val="28"/>
+              </w:rPr>
+              <w:t>type d’</w:t>
             </w:r>
             <w:r>
               <w:rPr>
@@ -3369,23 +3052,13 @@
                 <w:szCs w:val="28"/>
               </w:rPr>
             </w:pPr>
-            <w:proofErr w:type="spellStart"/>
-            <w:r>
-              <w:rPr>
-                <w:rFonts w:ascii="Times New Roman" w:hAnsi="Times New Roman" w:cs="Times New Roman"/>
-                <w:sz w:val="28"/>
-                <w:szCs w:val="28"/>
-              </w:rPr>
-              <w:t>Foner</w:t>
-            </w:r>
-            <w:proofErr w:type="spellEnd"/>
-            <w:r>
-              <w:rPr>
-                <w:rFonts w:ascii="Times New Roman" w:hAnsi="Times New Roman" w:cs="Times New Roman"/>
-                <w:sz w:val="28"/>
-                <w:szCs w:val="28"/>
-              </w:rPr>
-              <w:t xml:space="preserve"> </w:t>
+            <w:r>
+              <w:rPr>
+                <w:rFonts w:ascii="Times New Roman" w:hAnsi="Times New Roman" w:cs="Times New Roman"/>
+                <w:sz w:val="28"/>
+                <w:szCs w:val="28"/>
+              </w:rPr>
+              <w:t xml:space="preserve">Foner </w:t>
             </w:r>
           </w:p>
           <w:p>
@@ -3571,7 +3244,6 @@
                 <w:lang w:val="en-US"/>
               </w:rPr>
             </w:pPr>
-            <w:proofErr w:type="spellStart"/>
             <w:r>
               <w:rPr>
                 <w:rFonts w:ascii="Times New Roman" w:hAnsi="Times New Roman" w:cs="Times New Roman"/>
@@ -3581,7 +3253,6 @@
               </w:rPr>
               <w:t>Licence</w:t>
             </w:r>
-            <w:proofErr w:type="spellEnd"/>
           </w:p>
           <w:p>
             <w:pPr>
@@ -3639,7 +3310,6 @@
               </w:rPr>
               <w:t xml:space="preserve"> </w:t>
             </w:r>
-            <w:proofErr w:type="spellStart"/>
             <w:r>
               <w:rPr>
                 <w:rFonts w:ascii="Times New Roman" w:hAnsi="Times New Roman" w:cs="Times New Roman"/>
@@ -3649,7 +3319,6 @@
               </w:rPr>
               <w:t>Doctorat</w:t>
             </w:r>
-            <w:proofErr w:type="spellEnd"/>
           </w:p>
           <w:p>
             <w:pPr>
@@ -3665,7 +3334,6 @@
                 <w:lang w:val="en-US"/>
               </w:rPr>
             </w:pPr>
-            <w:proofErr w:type="spellStart"/>
             <w:r>
               <w:rPr>
                 <w:rFonts w:ascii="Times New Roman" w:hAnsi="Times New Roman" w:cs="Times New Roman"/>
@@ -3675,7 +3343,6 @@
               </w:rPr>
               <w:t>Autre</w:t>
             </w:r>
-            <w:proofErr w:type="spellEnd"/>
             <w:r>
               <w:rPr>
                 <w:rFonts w:ascii="Times New Roman" w:hAnsi="Times New Roman" w:cs="Times New Roman"/>
@@ -4071,7 +3738,6 @@
                 <w:lang w:val="en-US"/>
               </w:rPr>
             </w:pPr>
-            <w:proofErr w:type="spellStart"/>
             <w:r>
               <w:rPr>
                 <w:rFonts w:ascii="Times New Roman" w:hAnsi="Times New Roman" w:cs="Times New Roman"/>
@@ -4099,7 +3765,6 @@
               </w:rPr>
               <w:t>mographie</w:t>
             </w:r>
-            <w:proofErr w:type="spellEnd"/>
           </w:p>
           <w:p>
             <w:pPr>
@@ -4122,27 +3787,7 @@
                 <w:szCs w:val="28"/>
                 <w:lang w:val="en-US"/>
               </w:rPr>
-              <w:t>Autres(</w:t>
-            </w:r>
-            <w:proofErr w:type="spellStart"/>
-            <w:r>
-              <w:rPr>
-                <w:rFonts w:ascii="Times New Roman" w:hAnsi="Times New Roman" w:cs="Times New Roman"/>
-                <w:sz w:val="28"/>
-                <w:szCs w:val="28"/>
-                <w:lang w:val="en-US"/>
-              </w:rPr>
-              <w:t>préciser</w:t>
-            </w:r>
-            <w:proofErr w:type="spellEnd"/>
-            <w:r>
-              <w:rPr>
-                <w:rFonts w:ascii="Times New Roman" w:hAnsi="Times New Roman" w:cs="Times New Roman"/>
-                <w:sz w:val="28"/>
-                <w:szCs w:val="28"/>
-                <w:lang w:val="en-US"/>
-              </w:rPr>
-              <w:t>)</w:t>
+              <w:t>Autres(préciser)</w:t>
             </w:r>
           </w:p>
         </w:tc>
@@ -4567,47 +4212,7 @@
                 <w:szCs w:val="28"/>
                 <w:lang w:val="en-US"/>
               </w:rPr>
-              <w:t xml:space="preserve">Si </w:t>
-            </w:r>
-            <w:proofErr w:type="spellStart"/>
-            <w:r>
-              <w:rPr>
-                <w:rFonts w:ascii="Times New Roman" w:hAnsi="Times New Roman" w:cs="Times New Roman"/>
-                <w:sz w:val="28"/>
-                <w:szCs w:val="28"/>
-                <w:lang w:val="en-US"/>
-              </w:rPr>
-              <w:t>oui</w:t>
-            </w:r>
-            <w:proofErr w:type="spellEnd"/>
-            <w:r>
-              <w:rPr>
-                <w:rFonts w:ascii="Times New Roman" w:hAnsi="Times New Roman" w:cs="Times New Roman"/>
-                <w:sz w:val="28"/>
-                <w:szCs w:val="28"/>
-                <w:lang w:val="en-US"/>
-              </w:rPr>
-              <w:t xml:space="preserve">, </w:t>
-            </w:r>
-            <w:proofErr w:type="spellStart"/>
-            <w:r>
-              <w:rPr>
-                <w:rFonts w:ascii="Times New Roman" w:hAnsi="Times New Roman" w:cs="Times New Roman"/>
-                <w:sz w:val="28"/>
-                <w:szCs w:val="28"/>
-                <w:lang w:val="en-US"/>
-              </w:rPr>
-              <w:t>précisez</w:t>
-            </w:r>
-            <w:proofErr w:type="spellEnd"/>
-            <w:r>
-              <w:rPr>
-                <w:rFonts w:ascii="Times New Roman" w:hAnsi="Times New Roman" w:cs="Times New Roman"/>
-                <w:sz w:val="28"/>
-                <w:szCs w:val="28"/>
-                <w:lang w:val="en-US"/>
-              </w:rPr>
-              <w:t>:</w:t>
+              <w:t>Si oui, précisez:</w:t>
             </w:r>
           </w:p>
         </w:tc>
@@ -4636,7 +4241,6 @@
                 <w:lang w:val="en-US"/>
               </w:rPr>
             </w:pPr>
-            <w:proofErr w:type="spellStart"/>
             <w:r>
               <w:rPr>
                 <w:rFonts w:ascii="Times New Roman" w:hAnsi="Times New Roman" w:cs="Times New Roman"/>
@@ -4646,7 +4250,6 @@
               </w:rPr>
               <w:t>Végétarien</w:t>
             </w:r>
-            <w:proofErr w:type="spellEnd"/>
           </w:p>
           <w:p>
             <w:pPr>
@@ -4710,7 +4313,6 @@
                 <w:lang w:val="en-US"/>
               </w:rPr>
             </w:pPr>
-            <w:proofErr w:type="spellStart"/>
             <w:r>
               <w:rPr>
                 <w:rFonts w:ascii="Times New Roman" w:hAnsi="Times New Roman" w:cs="Times New Roman"/>
@@ -4720,35 +4322,14 @@
               </w:rPr>
               <w:t>Autre</w:t>
             </w:r>
-            <w:proofErr w:type="spellEnd"/>
-            <w:r>
-              <w:rPr>
-                <w:rFonts w:ascii="Times New Roman" w:hAnsi="Times New Roman" w:cs="Times New Roman"/>
-                <w:sz w:val="28"/>
-                <w:szCs w:val="28"/>
-                <w:lang w:val="en-US"/>
-              </w:rPr>
-              <w:t>(</w:t>
-            </w:r>
-            <w:proofErr w:type="spellStart"/>
-            <w:r>
-              <w:rPr>
-                <w:rFonts w:ascii="Times New Roman" w:hAnsi="Times New Roman" w:cs="Times New Roman"/>
-                <w:sz w:val="28"/>
-                <w:szCs w:val="28"/>
-                <w:lang w:val="en-US"/>
-              </w:rPr>
-              <w:t>préciser</w:t>
-            </w:r>
-            <w:proofErr w:type="spellEnd"/>
-            <w:r>
-              <w:rPr>
-                <w:rFonts w:ascii="Times New Roman" w:hAnsi="Times New Roman" w:cs="Times New Roman"/>
-                <w:sz w:val="28"/>
-                <w:szCs w:val="28"/>
-                <w:lang w:val="en-US"/>
-              </w:rPr>
-              <w:t>)</w:t>
+            <w:r>
+              <w:rPr>
+                <w:rFonts w:ascii="Times New Roman" w:hAnsi="Times New Roman" w:cs="Times New Roman"/>
+                <w:sz w:val="28"/>
+                <w:szCs w:val="28"/>
+                <w:lang w:val="en-US"/>
+              </w:rPr>
+              <w:t>(préciser)</w:t>
             </w:r>
           </w:p>
         </w:tc>
@@ -4773,45 +4354,14 @@
                 <w:lang w:val="en-US"/>
               </w:rPr>
             </w:pPr>
-            <w:proofErr w:type="spellStart"/>
-            <w:r>
-              <w:rPr>
-                <w:rFonts w:ascii="Times New Roman" w:hAnsi="Times New Roman" w:cs="Times New Roman"/>
-                <w:sz w:val="28"/>
-                <w:szCs w:val="28"/>
-                <w:lang w:val="en-US"/>
-              </w:rPr>
-              <w:t>Répondre</w:t>
-            </w:r>
-            <w:proofErr w:type="spellEnd"/>
-            <w:r>
-              <w:rPr>
-                <w:rFonts w:ascii="Times New Roman" w:hAnsi="Times New Roman" w:cs="Times New Roman"/>
-                <w:sz w:val="28"/>
-                <w:szCs w:val="28"/>
-                <w:lang w:val="en-US"/>
-              </w:rPr>
-              <w:t xml:space="preserve"> </w:t>
-            </w:r>
-            <w:proofErr w:type="spellStart"/>
-            <w:r>
-              <w:rPr>
-                <w:rFonts w:ascii="Times New Roman" w:hAnsi="Times New Roman" w:cs="Times New Roman"/>
-                <w:sz w:val="28"/>
-                <w:szCs w:val="28"/>
-                <w:lang w:val="en-US"/>
-              </w:rPr>
-              <w:t>si</w:t>
-            </w:r>
-            <w:proofErr w:type="spellEnd"/>
-            <w:r>
-              <w:rPr>
-                <w:rFonts w:ascii="Times New Roman" w:hAnsi="Times New Roman" w:cs="Times New Roman"/>
-                <w:sz w:val="28"/>
-                <w:szCs w:val="28"/>
-                <w:lang w:val="en-US"/>
-              </w:rPr>
-              <w:t xml:space="preserve"> S1Q6 = Oui</w:t>
+            <w:r>
+              <w:rPr>
+                <w:rFonts w:ascii="Times New Roman" w:hAnsi="Times New Roman" w:cs="Times New Roman"/>
+                <w:sz w:val="28"/>
+                <w:szCs w:val="28"/>
+                <w:lang w:val="en-US"/>
+              </w:rPr>
+              <w:t>Répondre si S1Q6 = Oui</w:t>
             </w:r>
           </w:p>
         </w:tc>
@@ -4920,7 +4470,6 @@
                 <w:lang w:val="en-US"/>
               </w:rPr>
             </w:pPr>
-            <w:proofErr w:type="spellStart"/>
             <w:r>
               <w:rPr>
                 <w:rFonts w:ascii="Times New Roman" w:hAnsi="Times New Roman" w:cs="Times New Roman"/>
@@ -4930,7 +4479,6 @@
               </w:rPr>
               <w:t>Libellé</w:t>
             </w:r>
-            <w:proofErr w:type="spellEnd"/>
           </w:p>
         </w:tc>
         <w:tc>
@@ -4955,7 +4503,6 @@
                 <w:lang w:val="en-US"/>
               </w:rPr>
             </w:pPr>
-            <w:proofErr w:type="spellStart"/>
             <w:r>
               <w:rPr>
                 <w:rFonts w:ascii="Times New Roman" w:hAnsi="Times New Roman" w:cs="Times New Roman"/>
@@ -4965,7 +4512,6 @@
               </w:rPr>
               <w:t>Modalités</w:t>
             </w:r>
-            <w:proofErr w:type="spellEnd"/>
           </w:p>
         </w:tc>
         <w:tc>
@@ -4990,7 +4536,6 @@
                 <w:lang w:val="en-US"/>
               </w:rPr>
             </w:pPr>
-            <w:proofErr w:type="spellStart"/>
             <w:r>
               <w:rPr>
                 <w:rFonts w:ascii="Times New Roman" w:hAnsi="Times New Roman" w:cs="Times New Roman"/>
@@ -5000,7 +4545,6 @@
               </w:rPr>
               <w:t>Commentaires</w:t>
             </w:r>
-            <w:proofErr w:type="spellEnd"/>
           </w:p>
         </w:tc>
       </w:tr>
@@ -5121,19 +4665,8 @@
                 <w:szCs w:val="28"/>
                 <w:lang w:val="en-US"/>
               </w:rPr>
-              <w:t xml:space="preserve">Tous les </w:t>
-            </w:r>
-            <w:proofErr w:type="spellStart"/>
-            <w:r>
-              <w:rPr>
-                <w:rFonts w:ascii="Times New Roman" w:hAnsi="Times New Roman" w:cs="Times New Roman"/>
-                <w:sz w:val="28"/>
-                <w:szCs w:val="28"/>
-                <w:lang w:val="en-US"/>
-              </w:rPr>
-              <w:t>jours</w:t>
-            </w:r>
-            <w:proofErr w:type="spellEnd"/>
+              <w:t>Tous les jours</w:t>
+            </w:r>
           </w:p>
           <w:p>
             <w:pPr>
@@ -5156,67 +4689,7 @@
                 <w:szCs w:val="28"/>
                 <w:lang w:val="en-US"/>
               </w:rPr>
-              <w:t xml:space="preserve"> </w:t>
-            </w:r>
-            <w:proofErr w:type="spellStart"/>
-            <w:r>
-              <w:rPr>
-                <w:rFonts w:ascii="Times New Roman" w:hAnsi="Times New Roman" w:cs="Times New Roman"/>
-                <w:sz w:val="28"/>
-                <w:szCs w:val="28"/>
-                <w:lang w:val="en-US"/>
-              </w:rPr>
-              <w:t>Quelques</w:t>
-            </w:r>
-            <w:proofErr w:type="spellEnd"/>
-            <w:r>
-              <w:rPr>
-                <w:rFonts w:ascii="Times New Roman" w:hAnsi="Times New Roman" w:cs="Times New Roman"/>
-                <w:sz w:val="28"/>
-                <w:szCs w:val="28"/>
-                <w:lang w:val="en-US"/>
-              </w:rPr>
-              <w:t xml:space="preserve"> </w:t>
-            </w:r>
-            <w:proofErr w:type="spellStart"/>
-            <w:r>
-              <w:rPr>
-                <w:rFonts w:ascii="Times New Roman" w:hAnsi="Times New Roman" w:cs="Times New Roman"/>
-                <w:sz w:val="28"/>
-                <w:szCs w:val="28"/>
-                <w:lang w:val="en-US"/>
-              </w:rPr>
-              <w:t>fois</w:t>
-            </w:r>
-            <w:proofErr w:type="spellEnd"/>
-            <w:r>
-              <w:rPr>
-                <w:rFonts w:ascii="Times New Roman" w:hAnsi="Times New Roman" w:cs="Times New Roman"/>
-                <w:sz w:val="28"/>
-                <w:szCs w:val="28"/>
-                <w:lang w:val="en-US"/>
-              </w:rPr>
-              <w:t xml:space="preserve"> par </w:t>
-            </w:r>
-            <w:proofErr w:type="spellStart"/>
-            <w:r>
-              <w:rPr>
-                <w:rFonts w:ascii="Times New Roman" w:hAnsi="Times New Roman" w:cs="Times New Roman"/>
-                <w:sz w:val="28"/>
-                <w:szCs w:val="28"/>
-                <w:lang w:val="en-US"/>
-              </w:rPr>
-              <w:t>semaine</w:t>
-            </w:r>
-            <w:proofErr w:type="spellEnd"/>
-            <w:r>
-              <w:rPr>
-                <w:rFonts w:ascii="Times New Roman" w:hAnsi="Times New Roman" w:cs="Times New Roman"/>
-                <w:sz w:val="28"/>
-                <w:szCs w:val="28"/>
-                <w:lang w:val="en-US"/>
-              </w:rPr>
-              <w:t xml:space="preserve"> </w:t>
+              <w:t xml:space="preserve"> Quelques fois par semaine </w:t>
             </w:r>
           </w:p>
           <w:p>
@@ -5233,25 +4706,14 @@
                 <w:lang w:val="en-US"/>
               </w:rPr>
             </w:pPr>
-            <w:proofErr w:type="spellStart"/>
-            <w:r>
-              <w:rPr>
-                <w:rFonts w:ascii="Times New Roman" w:hAnsi="Times New Roman" w:cs="Times New Roman"/>
-                <w:sz w:val="28"/>
-                <w:szCs w:val="28"/>
-                <w:lang w:val="en-US"/>
-              </w:rPr>
-              <w:t>Rarement</w:t>
-            </w:r>
-            <w:proofErr w:type="spellEnd"/>
-            <w:r>
-              <w:rPr>
-                <w:rFonts w:ascii="Times New Roman" w:hAnsi="Times New Roman" w:cs="Times New Roman"/>
-                <w:sz w:val="28"/>
-                <w:szCs w:val="28"/>
-                <w:lang w:val="en-US"/>
-              </w:rPr>
-              <w:t xml:space="preserve"> </w:t>
+            <w:r>
+              <w:rPr>
+                <w:rFonts w:ascii="Times New Roman" w:hAnsi="Times New Roman" w:cs="Times New Roman"/>
+                <w:sz w:val="28"/>
+                <w:szCs w:val="28"/>
+                <w:lang w:val="en-US"/>
+              </w:rPr>
+              <w:t xml:space="preserve">Rarement </w:t>
             </w:r>
           </w:p>
           <w:p>
@@ -5452,19 +4914,8 @@
                 <w:szCs w:val="28"/>
                 <w:lang w:val="en-US"/>
               </w:rPr>
-              <w:t xml:space="preserve">Satisfaction </w:t>
-            </w:r>
-            <w:proofErr w:type="spellStart"/>
-            <w:r>
-              <w:rPr>
-                <w:rFonts w:ascii="Times New Roman" w:hAnsi="Times New Roman" w:cs="Times New Roman"/>
-                <w:sz w:val="28"/>
-                <w:szCs w:val="28"/>
-                <w:lang w:val="en-US"/>
-              </w:rPr>
-              <w:t>générale</w:t>
-            </w:r>
-            <w:proofErr w:type="spellEnd"/>
+              <w:t>Satisfaction générale</w:t>
+            </w:r>
           </w:p>
         </w:tc>
         <w:tc>
@@ -5500,27 +4951,7 @@
                 <w:szCs w:val="28"/>
                 <w:lang w:val="en-US"/>
               </w:rPr>
-              <w:t xml:space="preserve">Très </w:t>
-            </w:r>
-            <w:proofErr w:type="spellStart"/>
-            <w:r>
-              <w:rPr>
-                <w:rFonts w:ascii="Times New Roman" w:hAnsi="Times New Roman" w:cs="Times New Roman"/>
-                <w:sz w:val="28"/>
-                <w:szCs w:val="28"/>
-                <w:lang w:val="en-US"/>
-              </w:rPr>
-              <w:t>satisfait</w:t>
-            </w:r>
-            <w:proofErr w:type="spellEnd"/>
-            <w:r>
-              <w:rPr>
-                <w:rFonts w:ascii="Times New Roman" w:hAnsi="Times New Roman" w:cs="Times New Roman"/>
-                <w:sz w:val="28"/>
-                <w:szCs w:val="28"/>
-                <w:lang w:val="en-US"/>
-              </w:rPr>
-              <w:t xml:space="preserve"> /</w:t>
+              <w:t>Très satisfait /</w:t>
             </w:r>
           </w:p>
           <w:p>
@@ -5537,25 +4968,14 @@
                 <w:lang w:val="en-US"/>
               </w:rPr>
             </w:pPr>
-            <w:proofErr w:type="spellStart"/>
-            <w:r>
-              <w:rPr>
-                <w:rFonts w:ascii="Times New Roman" w:hAnsi="Times New Roman" w:cs="Times New Roman"/>
-                <w:sz w:val="28"/>
-                <w:szCs w:val="28"/>
-                <w:lang w:val="en-US"/>
-              </w:rPr>
-              <w:t>Satisfait</w:t>
-            </w:r>
-            <w:proofErr w:type="spellEnd"/>
-            <w:r>
-              <w:rPr>
-                <w:rFonts w:ascii="Times New Roman" w:hAnsi="Times New Roman" w:cs="Times New Roman"/>
-                <w:sz w:val="28"/>
-                <w:szCs w:val="28"/>
-                <w:lang w:val="en-US"/>
-              </w:rPr>
-              <w:t xml:space="preserve"> </w:t>
+            <w:r>
+              <w:rPr>
+                <w:rFonts w:ascii="Times New Roman" w:hAnsi="Times New Roman" w:cs="Times New Roman"/>
+                <w:sz w:val="28"/>
+                <w:szCs w:val="28"/>
+                <w:lang w:val="en-US"/>
+              </w:rPr>
+              <w:t xml:space="preserve">Satisfait </w:t>
             </w:r>
           </w:p>
           <w:p>
@@ -5579,27 +4999,7 @@
                 <w:szCs w:val="28"/>
                 <w:lang w:val="en-US"/>
               </w:rPr>
-              <w:t xml:space="preserve"> Peu </w:t>
-            </w:r>
-            <w:proofErr w:type="spellStart"/>
-            <w:r>
-              <w:rPr>
-                <w:rFonts w:ascii="Times New Roman" w:hAnsi="Times New Roman" w:cs="Times New Roman"/>
-                <w:sz w:val="28"/>
-                <w:szCs w:val="28"/>
-                <w:lang w:val="en-US"/>
-              </w:rPr>
-              <w:t>satisfait</w:t>
-            </w:r>
-            <w:proofErr w:type="spellEnd"/>
-            <w:r>
-              <w:rPr>
-                <w:rFonts w:ascii="Times New Roman" w:hAnsi="Times New Roman" w:cs="Times New Roman"/>
-                <w:sz w:val="28"/>
-                <w:szCs w:val="28"/>
-                <w:lang w:val="en-US"/>
-              </w:rPr>
-              <w:t xml:space="preserve"> </w:t>
+              <w:t xml:space="preserve"> Peu satisfait </w:t>
             </w:r>
           </w:p>
           <w:p>
@@ -5623,19 +5023,8 @@
                 <w:szCs w:val="28"/>
                 <w:lang w:val="en-US"/>
               </w:rPr>
-              <w:t xml:space="preserve"> Pas du tout </w:t>
-            </w:r>
-            <w:proofErr w:type="spellStart"/>
-            <w:r>
-              <w:rPr>
-                <w:rFonts w:ascii="Times New Roman" w:hAnsi="Times New Roman" w:cs="Times New Roman"/>
-                <w:sz w:val="28"/>
-                <w:szCs w:val="28"/>
-                <w:lang w:val="en-US"/>
-              </w:rPr>
-              <w:t>satisfait</w:t>
-            </w:r>
-            <w:proofErr w:type="spellEnd"/>
+              <w:t xml:space="preserve"> Pas du tout satisfait</w:t>
+            </w:r>
           </w:p>
         </w:tc>
         <w:tc>
@@ -5859,37 +5248,15 @@
                 <w:lang w:val="en-US"/>
               </w:rPr>
             </w:pPr>
-            <w:proofErr w:type="spellStart"/>
-            <w:r>
-              <w:rPr>
-                <w:rFonts w:ascii="Times New Roman" w:hAnsi="Times New Roman" w:cs="Times New Roman"/>
-                <w:sz w:val="28"/>
-                <w:szCs w:val="28"/>
-                <w:lang w:val="en-US"/>
-              </w:rPr>
-              <w:t>Qualité</w:t>
-            </w:r>
-            <w:proofErr w:type="spellEnd"/>
-            <w:r>
-              <w:rPr>
-                <w:rFonts w:ascii="Times New Roman" w:hAnsi="Times New Roman" w:cs="Times New Roman"/>
-                <w:sz w:val="28"/>
-                <w:szCs w:val="28"/>
-                <w:lang w:val="en-US"/>
-              </w:rPr>
-              <w:t xml:space="preserve"> des </w:t>
-            </w:r>
-            <w:proofErr w:type="spellStart"/>
-            <w:r>
-              <w:rPr>
-                <w:rFonts w:ascii="Times New Roman" w:hAnsi="Times New Roman" w:cs="Times New Roman"/>
-                <w:sz w:val="28"/>
-                <w:szCs w:val="28"/>
-                <w:lang w:val="en-US"/>
-              </w:rPr>
-              <w:t>repas</w:t>
-            </w:r>
-            <w:proofErr w:type="spellEnd"/>
+            <w:r>
+              <w:rPr>
+                <w:rFonts w:ascii="Times New Roman" w:hAnsi="Times New Roman" w:cs="Times New Roman"/>
+                <w:sz w:val="28"/>
+                <w:szCs w:val="28"/>
+                <w:lang w:val="en-US"/>
+              </w:rPr>
+              <w:t>Qualité des repas</w:t>
+            </w:r>
           </w:p>
         </w:tc>
         <w:tc>
@@ -6138,19 +5505,8 @@
                 <w:szCs w:val="28"/>
                 <w:lang w:val="en-US"/>
               </w:rPr>
-              <w:t xml:space="preserve">Très </w:t>
-            </w:r>
-            <w:proofErr w:type="spellStart"/>
-            <w:r>
-              <w:rPr>
-                <w:rFonts w:ascii="Times New Roman" w:hAnsi="Times New Roman" w:cs="Times New Roman"/>
-                <w:sz w:val="28"/>
-                <w:szCs w:val="28"/>
-                <w:lang w:val="en-US"/>
-              </w:rPr>
-              <w:t>satisfait</w:t>
-            </w:r>
-            <w:proofErr w:type="spellEnd"/>
+              <w:t>Très satisfait</w:t>
+            </w:r>
           </w:p>
           <w:p>
             <w:pPr>
@@ -6167,7 +5523,6 @@
                 <w:lang w:val="en-US"/>
               </w:rPr>
             </w:pPr>
-            <w:proofErr w:type="spellStart"/>
             <w:r>
               <w:rPr>
                 <w:rFonts w:ascii="Times New Roman" w:hAnsi="Times New Roman" w:cs="Times New Roman"/>
@@ -6177,7 +5532,6 @@
               </w:rPr>
               <w:t>Satisfait</w:t>
             </w:r>
-            <w:proofErr w:type="spellEnd"/>
           </w:p>
           <w:p>
             <w:pPr>
@@ -6201,39 +5555,8 @@
                 <w:szCs w:val="28"/>
                 <w:lang w:val="en-US"/>
               </w:rPr>
-              <w:t xml:space="preserve"> </w:t>
-            </w:r>
-            <w:proofErr w:type="spellStart"/>
-            <w:r>
-              <w:rPr>
-                <w:rFonts w:ascii="Times New Roman" w:hAnsi="Times New Roman" w:cs="Times New Roman"/>
-                <w:sz w:val="28"/>
-                <w:szCs w:val="28"/>
-                <w:lang w:val="en-US"/>
-              </w:rPr>
-              <w:t>Moyennement</w:t>
-            </w:r>
-            <w:proofErr w:type="spellEnd"/>
-            <w:r>
-              <w:rPr>
-                <w:rFonts w:ascii="Times New Roman" w:hAnsi="Times New Roman" w:cs="Times New Roman"/>
-                <w:sz w:val="28"/>
-                <w:szCs w:val="28"/>
-                <w:lang w:val="en-US"/>
-              </w:rPr>
-              <w:t xml:space="preserve"> </w:t>
-            </w:r>
-            <w:proofErr w:type="spellStart"/>
-            <w:r>
-              <w:rPr>
-                <w:rFonts w:ascii="Times New Roman" w:hAnsi="Times New Roman" w:cs="Times New Roman"/>
-                <w:sz w:val="28"/>
-                <w:szCs w:val="28"/>
-                <w:lang w:val="en-US"/>
-              </w:rPr>
-              <w:t>satisfait</w:t>
-            </w:r>
-            <w:proofErr w:type="spellEnd"/>
+              <w:t xml:space="preserve"> Moyennement satisfait</w:t>
+            </w:r>
           </w:p>
           <w:p>
             <w:pPr>
@@ -6256,19 +5579,8 @@
                 <w:szCs w:val="28"/>
                 <w:lang w:val="en-US"/>
               </w:rPr>
-              <w:t xml:space="preserve">Pas </w:t>
-            </w:r>
-            <w:proofErr w:type="spellStart"/>
-            <w:r>
-              <w:rPr>
-                <w:rFonts w:ascii="Times New Roman" w:hAnsi="Times New Roman" w:cs="Times New Roman"/>
-                <w:sz w:val="28"/>
-                <w:szCs w:val="28"/>
-                <w:lang w:val="en-US"/>
-              </w:rPr>
-              <w:t>satisfait</w:t>
-            </w:r>
-            <w:proofErr w:type="spellEnd"/>
+              <w:t>Pas satisfait</w:t>
+            </w:r>
           </w:p>
         </w:tc>
         <w:tc>
@@ -6345,75 +5657,33 @@
                 <w:lang w:val="en-US"/>
               </w:rPr>
             </w:pPr>
-            <w:proofErr w:type="spellStart"/>
-            <w:r>
-              <w:rPr>
-                <w:rFonts w:ascii="Times New Roman" w:hAnsi="Times New Roman" w:cs="Times New Roman"/>
-                <w:sz w:val="28"/>
-                <w:szCs w:val="28"/>
-                <w:lang w:val="en-US"/>
-              </w:rPr>
-              <w:t>Appréciation</w:t>
-            </w:r>
-            <w:proofErr w:type="spellEnd"/>
-            <w:r>
-              <w:rPr>
-                <w:rFonts w:ascii="Times New Roman" w:hAnsi="Times New Roman" w:cs="Times New Roman"/>
-                <w:sz w:val="28"/>
-                <w:szCs w:val="28"/>
-                <w:lang w:val="en-US"/>
-              </w:rPr>
-              <w:t xml:space="preserve"> du menu </w:t>
-            </w:r>
-            <w:proofErr w:type="spellStart"/>
-            <w:r>
-              <w:rPr>
-                <w:rFonts w:ascii="Times New Roman" w:hAnsi="Times New Roman" w:cs="Times New Roman"/>
-                <w:sz w:val="28"/>
-                <w:szCs w:val="28"/>
-                <w:lang w:val="en-US"/>
-              </w:rPr>
-              <w:t>choisi</w:t>
-            </w:r>
-            <w:proofErr w:type="spellEnd"/>
-          </w:p>
-          <w:p>
-            <w:pPr>
-              <w:rPr>
-                <w:rFonts w:ascii="Times New Roman" w:hAnsi="Times New Roman" w:cs="Times New Roman"/>
-                <w:sz w:val="28"/>
-                <w:szCs w:val="28"/>
-                <w:lang w:val="en-US"/>
-              </w:rPr>
-            </w:pPr>
-            <w:r>
-              <w:rPr>
-                <w:rFonts w:ascii="Times New Roman" w:hAnsi="Times New Roman" w:cs="Times New Roman"/>
-                <w:sz w:val="28"/>
-                <w:szCs w:val="28"/>
-                <w:lang w:val="en-US"/>
-              </w:rPr>
-              <w:t xml:space="preserve">(Une note </w:t>
-            </w:r>
-            <w:proofErr w:type="spellStart"/>
-            <w:r>
-              <w:rPr>
-                <w:rFonts w:ascii="Times New Roman" w:hAnsi="Times New Roman" w:cs="Times New Roman"/>
-                <w:sz w:val="28"/>
-                <w:szCs w:val="28"/>
-                <w:lang w:val="en-US"/>
-              </w:rPr>
-              <w:t>de</w:t>
-            </w:r>
-            <w:proofErr w:type="spellEnd"/>
-            <w:r>
-              <w:rPr>
-                <w:rFonts w:ascii="Times New Roman" w:hAnsi="Times New Roman" w:cs="Times New Roman"/>
-                <w:sz w:val="28"/>
-                <w:szCs w:val="28"/>
-                <w:lang w:val="en-US"/>
-              </w:rPr>
-              <w:t xml:space="preserve"> 1 à 10)</w:t>
+            <w:r>
+              <w:rPr>
+                <w:rFonts w:ascii="Times New Roman" w:hAnsi="Times New Roman" w:cs="Times New Roman"/>
+                <w:sz w:val="28"/>
+                <w:szCs w:val="28"/>
+                <w:lang w:val="en-US"/>
+              </w:rPr>
+              <w:t>Appréciation du menu choisi</w:t>
+            </w:r>
+          </w:p>
+          <w:p>
+            <w:pPr>
+              <w:rPr>
+                <w:rFonts w:ascii="Times New Roman" w:hAnsi="Times New Roman" w:cs="Times New Roman"/>
+                <w:sz w:val="28"/>
+                <w:szCs w:val="28"/>
+                <w:lang w:val="en-US"/>
+              </w:rPr>
+            </w:pPr>
+            <w:r>
+              <w:rPr>
+                <w:rFonts w:ascii="Times New Roman" w:hAnsi="Times New Roman" w:cs="Times New Roman"/>
+                <w:sz w:val="28"/>
+                <w:szCs w:val="28"/>
+                <w:lang w:val="en-US"/>
+              </w:rPr>
+              <w:t>(Une note de 1 à 10)</w:t>
             </w:r>
           </w:p>
         </w:tc>
@@ -6525,25 +5795,14 @@
                 <w:lang w:val="en-US"/>
               </w:rPr>
             </w:pPr>
-            <w:proofErr w:type="spellStart"/>
-            <w:r>
-              <w:rPr>
-                <w:rFonts w:ascii="Times New Roman" w:hAnsi="Times New Roman" w:cs="Times New Roman"/>
-                <w:sz w:val="28"/>
-                <w:szCs w:val="28"/>
-                <w:lang w:val="en-US"/>
-              </w:rPr>
-              <w:t>Variété</w:t>
-            </w:r>
-            <w:proofErr w:type="spellEnd"/>
-            <w:r>
-              <w:rPr>
-                <w:rFonts w:ascii="Times New Roman" w:hAnsi="Times New Roman" w:cs="Times New Roman"/>
-                <w:sz w:val="28"/>
-                <w:szCs w:val="28"/>
-                <w:lang w:val="en-US"/>
-              </w:rPr>
-              <w:t xml:space="preserve"> des plats</w:t>
+            <w:r>
+              <w:rPr>
+                <w:rFonts w:ascii="Times New Roman" w:hAnsi="Times New Roman" w:cs="Times New Roman"/>
+                <w:sz w:val="28"/>
+                <w:szCs w:val="28"/>
+                <w:lang w:val="en-US"/>
+              </w:rPr>
+              <w:t>Variété des plats</w:t>
             </w:r>
           </w:p>
         </w:tc>
@@ -6719,25 +5978,14 @@
                 <w:lang w:val="en-US"/>
               </w:rPr>
             </w:pPr>
-            <w:proofErr w:type="spellStart"/>
-            <w:r>
-              <w:rPr>
-                <w:rFonts w:ascii="Times New Roman" w:hAnsi="Times New Roman" w:cs="Times New Roman"/>
-                <w:sz w:val="28"/>
-                <w:szCs w:val="28"/>
-                <w:lang w:val="en-US"/>
-              </w:rPr>
-              <w:t>Hygiène</w:t>
-            </w:r>
-            <w:proofErr w:type="spellEnd"/>
-            <w:r>
-              <w:rPr>
-                <w:rFonts w:ascii="Times New Roman" w:hAnsi="Times New Roman" w:cs="Times New Roman"/>
-                <w:sz w:val="28"/>
-                <w:szCs w:val="28"/>
-                <w:lang w:val="en-US"/>
-              </w:rPr>
-              <w:t xml:space="preserve"> du restaurant</w:t>
+            <w:r>
+              <w:rPr>
+                <w:rFonts w:ascii="Times New Roman" w:hAnsi="Times New Roman" w:cs="Times New Roman"/>
+                <w:sz w:val="28"/>
+                <w:szCs w:val="28"/>
+                <w:lang w:val="en-US"/>
+              </w:rPr>
+              <w:t>Hygiène du restaurant</w:t>
             </w:r>
           </w:p>
         </w:tc>
@@ -7213,37 +6461,15 @@
                 <w:lang w:val="en-US"/>
               </w:rPr>
             </w:pPr>
-            <w:proofErr w:type="spellStart"/>
-            <w:r>
-              <w:rPr>
-                <w:rFonts w:ascii="Times New Roman" w:hAnsi="Times New Roman" w:cs="Times New Roman"/>
-                <w:sz w:val="28"/>
-                <w:szCs w:val="28"/>
-                <w:lang w:val="en-US"/>
-              </w:rPr>
-              <w:t>Moins</w:t>
-            </w:r>
-            <w:proofErr w:type="spellEnd"/>
-            <w:r>
-              <w:rPr>
-                <w:rFonts w:ascii="Times New Roman" w:hAnsi="Times New Roman" w:cs="Times New Roman"/>
-                <w:sz w:val="28"/>
-                <w:szCs w:val="28"/>
-                <w:lang w:val="en-US"/>
-              </w:rPr>
-              <w:t xml:space="preserve"> de 20 </w:t>
-            </w:r>
-            <w:proofErr w:type="spellStart"/>
-            <w:r>
-              <w:rPr>
-                <w:rFonts w:ascii="Times New Roman" w:hAnsi="Times New Roman" w:cs="Times New Roman"/>
-                <w:sz w:val="28"/>
-                <w:szCs w:val="28"/>
-                <w:lang w:val="en-US"/>
-              </w:rPr>
-              <w:t>mn</w:t>
-            </w:r>
-            <w:proofErr w:type="spellEnd"/>
+            <w:r>
+              <w:rPr>
+                <w:rFonts w:ascii="Times New Roman" w:hAnsi="Times New Roman" w:cs="Times New Roman"/>
+                <w:sz w:val="28"/>
+                <w:szCs w:val="28"/>
+                <w:lang w:val="en-US"/>
+              </w:rPr>
+              <w:t>Moins de 20 mn</w:t>
+            </w:r>
           </w:p>
           <w:p>
             <w:pPr>
@@ -7266,19 +6492,8 @@
                 <w:szCs w:val="28"/>
                 <w:lang w:val="en-US"/>
               </w:rPr>
-              <w:t xml:space="preserve">20 à 40 </w:t>
-            </w:r>
-            <w:proofErr w:type="spellStart"/>
-            <w:r>
-              <w:rPr>
-                <w:rFonts w:ascii="Times New Roman" w:hAnsi="Times New Roman" w:cs="Times New Roman"/>
-                <w:sz w:val="28"/>
-                <w:szCs w:val="28"/>
-                <w:lang w:val="en-US"/>
-              </w:rPr>
-              <w:t>mn</w:t>
-            </w:r>
-            <w:proofErr w:type="spellEnd"/>
+              <w:t>20 à 40 mn</w:t>
+            </w:r>
           </w:p>
           <w:p>
             <w:pPr>
@@ -7432,27 +6647,7 @@
                 <w:szCs w:val="28"/>
                 <w:lang w:val="en-US"/>
               </w:rPr>
-              <w:t xml:space="preserve">Rapport </w:t>
-            </w:r>
-            <w:proofErr w:type="spellStart"/>
-            <w:r>
-              <w:rPr>
-                <w:rFonts w:ascii="Times New Roman" w:hAnsi="Times New Roman" w:cs="Times New Roman"/>
-                <w:sz w:val="28"/>
-                <w:szCs w:val="28"/>
-                <w:lang w:val="en-US"/>
-              </w:rPr>
-              <w:t>qualité</w:t>
-            </w:r>
-            <w:proofErr w:type="spellEnd"/>
-            <w:r>
-              <w:rPr>
-                <w:rFonts w:ascii="Times New Roman" w:hAnsi="Times New Roman" w:cs="Times New Roman"/>
-                <w:sz w:val="28"/>
-                <w:szCs w:val="28"/>
-                <w:lang w:val="en-US"/>
-              </w:rPr>
-              <w:t>/prix</w:t>
+              <w:t>Rapport qualité/prix</w:t>
             </w:r>
           </w:p>
         </w:tc>

</xml_diff>